<commit_message>
Deploy preview for PR 75 🛫
</commit_message>
<xml_diff>
--- a/pr-preview/pr-75/UCD-SeRG-Lab-Manual-tracked-changes.docx
+++ b/pr-preview/pr-75/UCD-SeRG-Lab-Manual-tracked-changes.docx
@@ -159,6 +159,11 @@
         <w:t xml:space="preserve">.</w:t>
       </w:r>
     </w:p>
+    <w:p>
+      <w:r>
+        <w:br w:type="page"/>
+      </w:r>
+    </w:p>
     <w:bookmarkEnd w:id="24"/>
     <w:bookmarkEnd w:id="25"/>
     <w:bookmarkStart w:id="33" w:name="culture-and-conduct"/>
@@ -342,6 +347,11 @@
         <w:t xml:space="preserve">and are happy for team members who meet the definition of authorship to be included as co-authors on scientific manuscripts.</w:t>
       </w:r>
     </w:p>
+    <w:p>
+      <w:r>
+        <w:br w:type="page"/>
+      </w:r>
+    </w:p>
     <w:bookmarkEnd w:id="32"/>
     <w:bookmarkEnd w:id="33"/>
     <w:bookmarkStart w:id="44" w:name="communication-and-coordination"/>
@@ -813,6 +823,11 @@
         <w:t xml:space="preserve">: Best practices for reviewing R code, including what to look for and how to provide constructive feedback.</w:t>
       </w:r>
     </w:p>
+    <w:p>
+      <w:r>
+        <w:br w:type="page"/>
+      </w:r>
+    </w:p>
     <w:bookmarkEnd w:id="43"/>
     <w:bookmarkEnd w:id="44"/>
     <w:bookmarkStart w:id="66" w:name="reproducibility"/>
@@ -1613,6 +1628,11 @@
         <w:t xml:space="preserve">.</w:t>
       </w:r>
     </w:p>
+    <w:p>
+      <w:r>
+        <w:br w:type="page"/>
+      </w:r>
+    </w:p>
     <w:bookmarkEnd w:id="65"/>
     <w:bookmarkEnd w:id="66"/>
     <w:bookmarkStart w:id="83" w:name="code-repositories"/>
@@ -5437,6 +5457,11 @@
       </w:r>
       <w:r>
         <w:t xml:space="preserve">log files will be generated for each script that has been executed. It is important to check these files. Scripts may appear to have run correctly in the terminal, but checking the log files is the only way to ensure that everything has run completely.</w:t>
+      </w:r>
+    </w:p>
+    <w:p>
+      <w:r>
+        <w:br w:type="page"/>
       </w:r>
     </w:p>
     <w:bookmarkEnd w:id="81"/>
@@ -19507,6 +19532,11 @@
         <w:t xml:space="preserve">by Jenny Bryan - essential guide to using Git and GitHub with R</w:t>
       </w:r>
     </w:p>
+    <w:p>
+      <w:r>
+        <w:br w:type="page"/>
+      </w:r>
+    </w:p>
     <w:bookmarkEnd w:id="196"/>
     <w:bookmarkEnd w:id="197"/>
     <w:bookmarkEnd w:id="198"/>
@@ -28762,6 +28792,11 @@
         <w:t xml:space="preserve">: Detailed coding style conventions for writing clear, consistent R code. Covers naming, syntax, pipes, functions, and more.</w:t>
       </w:r>
     </w:p>
+    <w:p>
+      <w:r>
+        <w:br w:type="page"/>
+      </w:r>
+    </w:p>
     <w:bookmarkEnd w:id="245"/>
     <w:bookmarkEnd w:id="246"/>
     <w:bookmarkStart w:id="252" w:name="big-data"/>
@@ -29326,6 +29361,11 @@
       </w:pPr>
       <w:r>
         <w:t xml:space="preserve">Unfortunately RStudio often gets slow and/or freezes after hours working with big datasets. Sometimes it is much more efficient to just use Terminal / gitbash to run code and make updates in git.</w:t>
+      </w:r>
+    </w:p>
+    <w:p>
+      <w:r>
+        <w:br w:type="page"/>
       </w:r>
     </w:p>
     <w:bookmarkEnd w:id="251"/>
@@ -32064,6 +32104,11 @@
           <w:rStyle w:val="NormalTok"/>
         </w:rPr>
         <w:t xml:space="preserve">}</w:t>
+      </w:r>
+    </w:p>
+    <w:p>
+      <w:r>
+        <w:br w:type="page"/>
       </w:r>
     </w:p>
     <w:bookmarkEnd w:id="261"/>
@@ -33930,6 +33975,11 @@
         <w:t xml:space="preserve">, extolling the virtues of a self-contained, portable projects, for your reference.</w:t>
       </w:r>
     </w:p>
+    <w:p>
+      <w:r>
+        <w:br w:type="page"/>
+      </w:r>
+    </w:p>
     <w:bookmarkEnd w:id="284"/>
     <w:bookmarkEnd w:id="285"/>
     <w:bookmarkStart w:id="308" w:name="sec-unix"/>
@@ -38048,6 +38098,11 @@
         <w:t xml:space="preserve"> runFileSaveLogs</w:t>
       </w:r>
     </w:p>
+    <w:p>
+      <w:r>
+        <w:br w:type="page"/>
+      </w:r>
+    </w:p>
     <w:bookmarkEnd w:id="306"/>
     <w:bookmarkEnd w:id="307"/>
     <w:bookmarkEnd w:id="308"/>
@@ -38667,6 +38722,11 @@
         <w:t xml:space="preserve">If you make edits to the code and introduce new/updated packages, see the section above for instructions on how to make updates.</w:t>
       </w:r>
     </w:p>
+    <w:p>
+      <w:r>
+        <w:br w:type="page"/>
+      </w:r>
+    </w:p>
     <w:bookmarkEnd w:id="312"/>
     <w:bookmarkEnd w:id="313"/>
     <w:bookmarkEnd w:id="314"/>
@@ -39425,6 +39485,11 @@
         </w:r>
       </w:hyperlink>
     </w:p>
+    <w:p>
+      <w:r>
+        <w:br w:type="page"/>
+      </w:r>
+    </w:p>
     <w:bookmarkEnd w:id="328"/>
     <w:bookmarkEnd w:id="329"/>
     <w:bookmarkStart w:id="350" w:name="data-publication"/>
@@ -40657,6 +40722,11 @@
         </w:r>
       </w:hyperlink>
     </w:p>
+    <w:p>
+      <w:r>
+        <w:br w:type="page"/>
+      </w:r>
+    </w:p>
     <w:bookmarkEnd w:id="349"/>
     <w:bookmarkEnd w:id="350"/>
     <w:bookmarkStart w:id="371" w:name="sec-slurm"/>
@@ -44315,6 +44385,11 @@
           <w:rStyle w:val="VariableTok"/>
         </w:rPr>
         <w:t xml:space="preserve">$USERNAME</w:t>
+      </w:r>
+    </w:p>
+    <w:p>
+      <w:r>
+        <w:br w:type="page"/>
       </w:r>
     </w:p>
     <w:bookmarkEnd w:id="370"/>
@@ -46522,7 +46597,7 @@
       <w:pPr>
         <w:pStyle w:val="Heading4"/>
       </w:pPr>
-      <w:ins w:id="2087" w:author="PR Preview" w:date="2024-01-01T00:00:00Z">
+      <w:ins w:id="2102" w:author="PR Preview" w:date="2024-01-01T00:00:00Z">
         <w:r>
           <w:t xml:space="preserve">16.4.3.1 Further reading/viewing</w:t>
         </w:r>
@@ -46536,7 +46611,7 @@
           <w:numId w:val="1098"/>
         </w:numPr>
       </w:pPr>
-      <w:ins w:id="2088" w:author="PR Preview" w:date="2024-01-01T00:00:00Z">
+      <w:ins w:id="2103" w:author="PR Preview" w:date="2024-01-01T00:00:00Z">
         <w:r>
           <w:rPr>
             <w:i/>
@@ -46545,12 +46620,12 @@
           <w:t xml:space="preserve">I Robot</w:t>
         </w:r>
       </w:ins>
-      <w:ins w:id="2088" w:author="PR Preview" w:date="2024-01-01T00:00:00Z">
+      <w:ins w:id="2103" w:author="PR Preview" w:date="2024-01-01T00:00:00Z">
         <w:r>
           <w:t xml:space="preserve"> </w:t>
         </w:r>
       </w:ins>
-      <w:ins w:id="2088" w:author="PR Preview" w:date="2024-01-01T00:00:00Z">
+      <w:ins w:id="2103" w:author="PR Preview" w:date="2024-01-01T00:00:00Z">
         <w:r>
           <w:t xml:space="preserve">(Asimov 1950)</w:t>
         </w:r>
@@ -46564,7 +46639,7 @@
           <w:numId w:val="1098"/>
         </w:numPr>
       </w:pPr>
-      <w:ins w:id="2089" w:author="PR Preview" w:date="2024-01-01T00:00:00Z">
+      <w:ins w:id="2104" w:author="PR Preview" w:date="2024-01-01T00:00:00Z">
         <w:r>
           <w:rPr>
             <w:i/>
@@ -46573,12 +46648,12 @@
           <w:t xml:space="preserve">Dune</w:t>
         </w:r>
       </w:ins>
-      <w:ins w:id="2089" w:author="PR Preview" w:date="2024-01-01T00:00:00Z">
+      <w:ins w:id="2104" w:author="PR Preview" w:date="2024-01-01T00:00:00Z">
         <w:r>
           <w:t xml:space="preserve"> </w:t>
         </w:r>
       </w:ins>
-      <w:ins w:id="2089" w:author="PR Preview" w:date="2024-01-01T00:00:00Z">
+      <w:ins w:id="2104" w:author="PR Preview" w:date="2024-01-01T00:00:00Z">
         <w:r>
           <w:t xml:space="preserve">(Herbert 1965)</w:t>
         </w:r>
@@ -46592,17 +46667,17 @@
           <w:numId w:val="1098"/>
         </w:numPr>
       </w:pPr>
-      <w:ins w:id="2090" w:author="PR Preview" w:date="2024-01-01T00:00:00Z">
+      <w:ins w:id="2105" w:author="PR Preview" w:date="2024-01-01T00:00:00Z">
         <w:r>
           <w:t xml:space="preserve">“2001: A Space Odyssey”</w:t>
         </w:r>
       </w:ins>
-      <w:ins w:id="2090" w:author="PR Preview" w:date="2024-01-01T00:00:00Z">
+      <w:ins w:id="2105" w:author="PR Preview" w:date="2024-01-01T00:00:00Z">
         <w:r>
           <w:t xml:space="preserve"> </w:t>
         </w:r>
       </w:ins>
-      <w:ins w:id="2090" w:author="PR Preview" w:date="2024-01-01T00:00:00Z">
+      <w:ins w:id="2105" w:author="PR Preview" w:date="2024-01-01T00:00:00Z">
         <w:r>
           <w:t xml:space="preserve">(1968)</w:t>
         </w:r>
@@ -46616,17 +46691,17 @@
           <w:numId w:val="1098"/>
         </w:numPr>
       </w:pPr>
-      <w:ins w:id="2091" w:author="PR Preview" w:date="2024-01-01T00:00:00Z">
+      <w:ins w:id="2106" w:author="PR Preview" w:date="2024-01-01T00:00:00Z">
         <w:r>
           <w:t xml:space="preserve">“The Terminator”</w:t>
         </w:r>
       </w:ins>
-      <w:ins w:id="2091" w:author="PR Preview" w:date="2024-01-01T00:00:00Z">
+      <w:ins w:id="2106" w:author="PR Preview" w:date="2024-01-01T00:00:00Z">
         <w:r>
           <w:t xml:space="preserve"> </w:t>
         </w:r>
       </w:ins>
-      <w:ins w:id="2091" w:author="PR Preview" w:date="2024-01-01T00:00:00Z">
+      <w:ins w:id="2106" w:author="PR Preview" w:date="2024-01-01T00:00:00Z">
         <w:r>
           <w:t xml:space="preserve">(1984)</w:t>
         </w:r>
@@ -46640,17 +46715,17 @@
           <w:numId w:val="1098"/>
         </w:numPr>
       </w:pPr>
-      <w:ins w:id="2092" w:author="PR Preview" w:date="2024-01-01T00:00:00Z">
+      <w:ins w:id="2107" w:author="PR Preview" w:date="2024-01-01T00:00:00Z">
         <w:r>
           <w:t xml:space="preserve">“The Matrix”</w:t>
         </w:r>
       </w:ins>
-      <w:ins w:id="2092" w:author="PR Preview" w:date="2024-01-01T00:00:00Z">
+      <w:ins w:id="2107" w:author="PR Preview" w:date="2024-01-01T00:00:00Z">
         <w:r>
           <w:t xml:space="preserve"> </w:t>
         </w:r>
       </w:ins>
-      <w:ins w:id="2092" w:author="PR Preview" w:date="2024-01-01T00:00:00Z">
+      <w:ins w:id="2107" w:author="PR Preview" w:date="2024-01-01T00:00:00Z">
         <w:r>
           <w:t xml:space="preserve">(1999)</w:t>
         </w:r>
@@ -46664,17 +46739,17 @@
           <w:numId w:val="1098"/>
         </w:numPr>
       </w:pPr>
-      <w:ins w:id="2093" w:author="PR Preview" w:date="2024-01-01T00:00:00Z">
+      <w:ins w:id="2108" w:author="PR Preview" w:date="2024-01-01T00:00:00Z">
         <w:r>
           <w:t xml:space="preserve">“Blade Runner”</w:t>
         </w:r>
       </w:ins>
-      <w:ins w:id="2093" w:author="PR Preview" w:date="2024-01-01T00:00:00Z">
+      <w:ins w:id="2108" w:author="PR Preview" w:date="2024-01-01T00:00:00Z">
         <w:r>
           <w:t xml:space="preserve"> </w:t>
         </w:r>
       </w:ins>
-      <w:ins w:id="2093" w:author="PR Preview" w:date="2024-01-01T00:00:00Z">
+      <w:ins w:id="2108" w:author="PR Preview" w:date="2024-01-01T00:00:00Z">
         <w:r>
           <w:t xml:space="preserve">(1982)</w:t>
         </w:r>
@@ -46688,17 +46763,17 @@
           <w:numId w:val="1098"/>
         </w:numPr>
       </w:pPr>
-      <w:ins w:id="2094" w:author="PR Preview" w:date="2024-01-01T00:00:00Z">
+      <w:ins w:id="2109" w:author="PR Preview" w:date="2024-01-01T00:00:00Z">
         <w:r>
           <w:t xml:space="preserve">“WarGames”</w:t>
         </w:r>
       </w:ins>
-      <w:ins w:id="2094" w:author="PR Preview" w:date="2024-01-01T00:00:00Z">
+      <w:ins w:id="2109" w:author="PR Preview" w:date="2024-01-01T00:00:00Z">
         <w:r>
           <w:t xml:space="preserve"> </w:t>
         </w:r>
       </w:ins>
-      <w:ins w:id="2094" w:author="PR Preview" w:date="2024-01-01T00:00:00Z">
+      <w:ins w:id="2109" w:author="PR Preview" w:date="2024-01-01T00:00:00Z">
         <w:r>
           <w:t xml:space="preserve">(1983)</w:t>
         </w:r>
@@ -46712,7 +46787,7 @@
           <w:numId w:val="1098"/>
         </w:numPr>
       </w:pPr>
-      <w:ins w:id="2095" w:author="PR Preview" w:date="2024-01-01T00:00:00Z">
+      <w:ins w:id="2110" w:author="PR Preview" w:date="2024-01-01T00:00:00Z">
         <w:r>
           <w:rPr>
             <w:i/>
@@ -46721,12 +46796,12 @@
           <w:t xml:space="preserve">Ender’s Game</w:t>
         </w:r>
       </w:ins>
-      <w:ins w:id="2095" w:author="PR Preview" w:date="2024-01-01T00:00:00Z">
+      <w:ins w:id="2110" w:author="PR Preview" w:date="2024-01-01T00:00:00Z">
         <w:r>
           <w:t xml:space="preserve"> </w:t>
         </w:r>
       </w:ins>
-      <w:ins w:id="2095" w:author="PR Preview" w:date="2024-01-01T00:00:00Z">
+      <w:ins w:id="2110" w:author="PR Preview" w:date="2024-01-01T00:00:00Z">
         <w:r>
           <w:t xml:space="preserve">(Card 1985)</w:t>
         </w:r>
@@ -46740,17 +46815,17 @@
           <w:numId w:val="1098"/>
         </w:numPr>
       </w:pPr>
-      <w:ins w:id="2096" w:author="PR Preview" w:date="2024-01-01T00:00:00Z">
+      <w:ins w:id="2111" w:author="PR Preview" w:date="2024-01-01T00:00:00Z">
         <w:r>
           <w:t xml:space="preserve">“The Humans are Dead”</w:t>
         </w:r>
       </w:ins>
-      <w:ins w:id="2096" w:author="PR Preview" w:date="2024-01-01T00:00:00Z">
+      <w:ins w:id="2111" w:author="PR Preview" w:date="2024-01-01T00:00:00Z">
         <w:r>
           <w:t xml:space="preserve"> </w:t>
         </w:r>
       </w:ins>
-      <w:ins w:id="2096" w:author="PR Preview" w:date="2024-01-01T00:00:00Z">
+      <w:ins w:id="2111" w:author="PR Preview" w:date="2024-01-01T00:00:00Z">
         <w:r>
           <w:t xml:space="preserve">(Flight of the Conchords 2007)</w:t>
         </w:r>
@@ -46760,7 +46835,7 @@
       <w:pPr>
         <w:pStyle w:val="CaptionedFigure"/>
       </w:pPr>
-      <w:ins w:id="2097" w:author="PR Preview" w:date="2024-01-01T00:00:00Z">
+      <w:ins w:id="2112" w:author="PR Preview" w:date="2024-01-01T00:00:00Z">
         <w:r>
           <w:drawing>
             <wp:inline>
@@ -48113,7 +48188,7 @@
       <w:pPr>
         <w:pStyle w:val="Heading3"/>
       </w:pPr>
-      <w:ins w:id="1144" w:author="PR Preview" w:date="2024-01-01T00:00:00Z">
+      <w:ins w:id="1159" w:author="PR Preview" w:date="2024-01-01T00:00:00Z">
         <w:r>
           <w:t xml:space="preserve">16.4.8 Copilot Instructions for this Repository</w:t>
         </w:r>
@@ -48444,6 +48519,11 @@
               <w:bottom w:w="108" w:type="dxa"/>
             </w:tcMar>
           </w:tcPr>
+          <w:p>
+            <w:r>
+              <w:br w:type="page"/>
+            </w:r>
+          </w:p>
           <w:bookmarkStart w:id="431" w:name="X2a0a2bea1b2d0c4fea50c3597cf9bbff5fb826e"/>
           <w:p>
             <w:pPr>
@@ -51358,6 +51438,11 @@
     </w:tbl>
     <w:bookmarkEnd w:id="430"/>
     <w:bookmarkEnd w:id="431"/>
+    <w:p>
+      <w:r>
+        <w:br w:type="page"/>
+      </w:r>
+    </w:p>
     <w:bookmarkEnd w:id="432"/>
     <w:bookmarkEnd w:id="433"/>
     <w:bookmarkEnd w:id="434"/>
@@ -52207,6 +52292,11 @@
         <w:t xml:space="preserve">Are 95% confidence intervals or other measures of precision shown, if applicable?</w:t>
       </w:r>
     </w:p>
+    <w:p>
+      <w:r>
+        <w:br w:type="page"/>
+      </w:r>
+    </w:p>
     <w:bookmarkEnd w:id="446"/>
     <w:bookmarkEnd w:id="447"/>
     <w:bookmarkStart w:id="484" w:name="resources"/>
@@ -53039,6 +53129,11 @@
           <w:t xml:space="preserve">Transforming Global Health Partnerships</w:t>
         </w:r>
       </w:hyperlink>
+    </w:p>
+    <w:p>
+      <w:r>
+        <w:br w:type="page"/>
+      </w:r>
     </w:p>
     <w:bookmarkEnd w:id="483"/>
     <w:bookmarkEnd w:id="484"/>

</xml_diff>